<commit_message>
Update CA1 Storage Solutions for Big Data - Tomás Ruiz Penin.docx
</commit_message>
<xml_diff>
--- a/CA1 Storage Solutions for Big Data - Tomás Ruiz Penin.docx
+++ b/CA1 Storage Solutions for Big Data - Tomás Ruiz Penin.docx
@@ -2196,6 +2196,44 @@
         <w:t xml:space="preserve"> and code: 2084</w:t>
       </w:r>
       <w:bookmarkEnd w:id="46506214"/>
+    </w:p>
+    <w:p>
+      <w:pPr>
+        <w:pStyle w:val="SUPERHEADER"/>
+        <w:rPr>
+          <w:rStyle w:val="Hyperlink"/>
+          <w:rFonts w:ascii="system-ui" w:hAnsi="system-ui" w:eastAsia="system-ui" w:cs="system-ui"/>
+          <w:sz w:val="24"/>
+          <w:szCs w:val="24"/>
+        </w:rPr>
+      </w:pPr>
+      <w:r>
+        <w:rPr>
+          <w:rFonts w:ascii="system-ui" w:hAnsi="system-ui" w:eastAsia="system-ui" w:cs="system-ui"/>
+          <w:sz w:val="24"/>
+          <w:szCs w:val="24"/>
+        </w:rPr>
+        <w:t>Github</w:t>
+      </w:r>
+      <w:r>
+        <w:rPr>
+          <w:rFonts w:ascii="system-ui" w:hAnsi="system-ui" w:eastAsia="system-ui" w:cs="system-ui"/>
+          <w:sz w:val="24"/>
+          <w:szCs w:val="24"/>
+        </w:rPr>
+        <w:t xml:space="preserve"> link: </w:t>
+      </w:r>
+      <w:hyperlink r:id="R16b17c1cfea4418f">
+        <w:r>
+          <w:rPr>
+            <w:rStyle w:val="Hyperlink"/>
+            <w:rFonts w:ascii="system-ui" w:hAnsi="system-ui" w:eastAsia="system-ui" w:cs="system-ui"/>
+            <w:sz w:val="24"/>
+            <w:szCs w:val="24"/>
+          </w:rPr>
+          <w:t>https://github.com/nemonio/Storage_Solutions_for_Big_Data_CA1</w:t>
+        </w:r>
+      </w:hyperlink>
     </w:p>
     <w:p>
       <w:pPr>

</xml_diff>